<commit_message>
added Description of sensor processing
</commit_message>
<xml_diff>
--- a/ссылки книги.docx
+++ b/ссылки книги.docx
@@ -45,7 +45,29 @@
         </w:r>
       </w:hyperlink>
     </w:p>
+    <w:p/>
     <w:p>
+      <w:r>
+        <w:rPr>
+          <w:lang w:eastAsia="ru-RU"/>
+        </w:rPr>
+        <w:t>онлайн калькулятор (</w:t>
+      </w:r>
+      <w:hyperlink r:id="rId8" w:history="1">
+        <w:r>
+          <w:rPr>
+            <w:rStyle w:val="a3"/>
+            <w:lang w:eastAsia="ru-RU"/>
+          </w:rPr>
+          <w:t>http://www.bittiming.can-wiki.info</w:t>
+        </w:r>
+      </w:hyperlink>
+      <w:r>
+        <w:rPr>
+          <w:lang w:eastAsia="ru-RU"/>
+        </w:rPr>
+        <w:t>)</w:t>
+      </w:r>
       <w:bookmarkStart w:id="0" w:name="_GoBack"/>
       <w:bookmarkEnd w:id="0"/>
     </w:p>

</xml_diff>